<commit_message>
Merged fixes to the report into final
</commit_message>
<xml_diff>
--- a/project2.docx
+++ b/project2.docx
@@ -53,7 +53,39 @@
           <w:sz w:val="24"/>
           <w:szCs w:val="24"/>
         </w:rPr>
-        <w:t xml:space="preserve">was to do some initial cleaning of the movie reviews. Unknown characters and HTML tags were littered all throughout the reviews and it was obvious that they would detract from determining whether a given review had positive or negative sentiment. From this a separate file was created with all HTML tags and any unknown characters removed, it was saved to a file to remove the overhead of having to perform the task on every single iteration of training. </w:t>
+        <w:t>was to do some initial cleaning of the movie reviews. Unknown characters and HTML tags were littered all throughout the reviews and it was obvious that they would detract from determining whether a given review had positive or negative sentiment. From this</w:t>
+      </w:r>
+      <w:r>
+        <w:rPr>
+          <w:rFonts w:ascii="Times New Roman" w:hAnsi="Times New Roman" w:cs="Times New Roman"/>
+          <w:sz w:val="24"/>
+          <w:szCs w:val="24"/>
+        </w:rPr>
+        <w:t>,</w:t>
+      </w:r>
+      <w:r>
+        <w:rPr>
+          <w:rFonts w:ascii="Times New Roman" w:hAnsi="Times New Roman" w:cs="Times New Roman"/>
+          <w:sz w:val="24"/>
+          <w:szCs w:val="24"/>
+        </w:rPr>
+        <w:t xml:space="preserve"> a separate file was created with all HTML tags and any unknown characters removed, </w:t>
+      </w:r>
+      <w:r>
+        <w:rPr>
+          <w:rFonts w:ascii="Times New Roman" w:hAnsi="Times New Roman" w:cs="Times New Roman"/>
+          <w:sz w:val="24"/>
+          <w:szCs w:val="24"/>
+        </w:rPr>
+        <w:t>which was saved to</w:t>
+      </w:r>
+      <w:r>
+        <w:rPr>
+          <w:rFonts w:ascii="Times New Roman" w:hAnsi="Times New Roman" w:cs="Times New Roman"/>
+          <w:sz w:val="24"/>
+          <w:szCs w:val="24"/>
+        </w:rPr>
+        <w:t xml:space="preserve"> remove the overhead of having to perform the task on every iteration of training. </w:t>
       </w:r>
     </w:p>
     <w:p>
@@ -123,15 +155,62 @@
           <w:szCs w:val="24"/>
         </w:rPr>
         <w:tab/>
-        <w:t xml:space="preserve">The first thing that was changed was the classifier, instead of logistic regression, stochastic gradient descent was used as the classifier. Stochastic gradient descent (SGD) has a plethora of different loss functions to try and more parameters to tweak than logistic regression did. </w:t>
-      </w:r>
-      <w:r>
-        <w:rPr>
-          <w:rFonts w:ascii="Times New Roman" w:hAnsi="Times New Roman" w:cs="Times New Roman"/>
-          <w:sz w:val="24"/>
-          <w:szCs w:val="24"/>
-        </w:rPr>
-        <w:t>After utilizing Scikit-Learn’s GridSearchCV to hunt for the best parameters we found that ‘modified_huber’ was the best loss function – this by itself got us to around 90.2% accuracy – some of the other parameters were changed, but only granted very marginal increases.</w:t>
+      </w:r>
+      <w:r>
+        <w:rPr>
+          <w:rFonts w:ascii="Times New Roman" w:hAnsi="Times New Roman" w:cs="Times New Roman"/>
+          <w:sz w:val="24"/>
+          <w:szCs w:val="24"/>
+        </w:rPr>
+        <w:t>I</w:t>
+      </w:r>
+      <w:r>
+        <w:rPr>
+          <w:rFonts w:ascii="Times New Roman" w:hAnsi="Times New Roman" w:cs="Times New Roman"/>
+          <w:sz w:val="24"/>
+          <w:szCs w:val="24"/>
+        </w:rPr>
+        <w:t xml:space="preserve">nstead of logistic regression, stochastic gradient descent was used as the classifier. Stochastic gradient descent (SGD) has a plethora of different loss functions to try and more parameters to tweak than logistic regression did. </w:t>
+      </w:r>
+      <w:r>
+        <w:rPr>
+          <w:rFonts w:ascii="Times New Roman" w:hAnsi="Times New Roman" w:cs="Times New Roman"/>
+          <w:sz w:val="24"/>
+          <w:szCs w:val="24"/>
+        </w:rPr>
+        <w:t>After utilizing Scikit-Learn’s GridSearchCV to hunt for the best parameters we found that ‘modified_huber’ was the best loss function – this by itself g</w:t>
+      </w:r>
+      <w:r>
+        <w:rPr>
+          <w:rFonts w:ascii="Times New Roman" w:hAnsi="Times New Roman" w:cs="Times New Roman"/>
+          <w:sz w:val="24"/>
+          <w:szCs w:val="24"/>
+        </w:rPr>
+        <w:t>ot us to around 90.2% accuracy.</w:t>
+      </w:r>
+      <w:r>
+        <w:rPr>
+          <w:rFonts w:ascii="Times New Roman" w:hAnsi="Times New Roman" w:cs="Times New Roman"/>
+          <w:sz w:val="24"/>
+          <w:szCs w:val="24"/>
+        </w:rPr>
+        <w:t xml:space="preserve"> </w:t>
+      </w:r>
+      <w:r>
+        <w:rPr>
+          <w:rFonts w:ascii="Times New Roman" w:hAnsi="Times New Roman" w:cs="Times New Roman"/>
+          <w:sz w:val="24"/>
+          <w:szCs w:val="24"/>
+        </w:rPr>
+        <w:t>S</w:t>
+      </w:r>
+      <w:r>
+        <w:rPr>
+          <w:rFonts w:ascii="Times New Roman" w:hAnsi="Times New Roman" w:cs="Times New Roman"/>
+          <w:sz w:val="24"/>
+          <w:szCs w:val="24"/>
+        </w:rPr>
+        <w:t>ome of the other parameters were changed, but only granted very marginal increases.</w:t>
       </w:r>
     </w:p>
     <w:p>
@@ -223,7 +302,23 @@
           <w:sz w:val="24"/>
           <w:szCs w:val="24"/>
         </w:rPr>
-        <w:t>on the initial test set. It was essentially overfitting on the test data.</w:t>
+        <w:t>on the initial test set. It was essentially over</w:t>
+      </w:r>
+      <w:r>
+        <w:rPr>
+          <w:rFonts w:ascii="Times New Roman" w:hAnsi="Times New Roman" w:cs="Times New Roman"/>
+          <w:sz w:val="24"/>
+          <w:szCs w:val="24"/>
+        </w:rPr>
+        <w:t>-</w:t>
+      </w:r>
+      <w:r>
+        <w:rPr>
+          <w:rFonts w:ascii="Times New Roman" w:hAnsi="Times New Roman" w:cs="Times New Roman"/>
+          <w:sz w:val="24"/>
+          <w:szCs w:val="24"/>
+        </w:rPr>
+        <w:t>fitting on the test data.</w:t>
       </w:r>
     </w:p>
     <w:p>
@@ -241,7 +336,23 @@
           <w:szCs w:val="24"/>
         </w:rPr>
         <w:tab/>
-        <w:t xml:space="preserve">To solve this cross-validation was used with 10 folds and from it an average score of 86% was achieved. With all the preprocessing of the data that was done 86% seemed extremely low, so it was decided to see how the model performed without removing stop words or doing any stemming. Consistently, the model would score an average accuracy of 91.5%, which was much better. </w:t>
+        <w:t>To solve this</w:t>
+      </w:r>
+      <w:r>
+        <w:rPr>
+          <w:rFonts w:ascii="Times New Roman" w:hAnsi="Times New Roman" w:cs="Times New Roman"/>
+          <w:sz w:val="24"/>
+          <w:szCs w:val="24"/>
+        </w:rPr>
+        <w:t>,</w:t>
+      </w:r>
+      <w:r>
+        <w:rPr>
+          <w:rFonts w:ascii="Times New Roman" w:hAnsi="Times New Roman" w:cs="Times New Roman"/>
+          <w:sz w:val="24"/>
+          <w:szCs w:val="24"/>
+        </w:rPr>
+        <w:t xml:space="preserve"> cross-validation was used with 10 folds and from it an average score of 86% was achieved. With all the preprocessing of the data that was done 86% seemed extremely low, so it was decided to see how the model performed without removing stop words or doing any stemming. Consistently, the model would score an average accuracy of 91.5%, which was much better. </w:t>
       </w:r>
     </w:p>
     <w:p>
@@ -259,7 +370,23 @@
           <w:szCs w:val="24"/>
         </w:rPr>
         <w:tab/>
-        <w:t xml:space="preserve">The theory of why it scores so much higher with less preprocessing is because of the inclusion of bigrams as features – not only treating individual words as the only features. Bigrams allowed for phrases such as ‘not funny’ or ‘not good’ to retain their negative meaning. Without bigrams, these phrases would be more likely to be classified as positive statements because the words ‘funny’ and ‘good’ could carry more weight than the word ‘not’ because it is commonly used. </w:t>
+        <w:t xml:space="preserve">The theory of why it scores so much higher with less preprocessing is because of the inclusion of bigrams as </w:t>
+      </w:r>
+      <w:r>
+        <w:rPr>
+          <w:rFonts w:ascii="Times New Roman" w:hAnsi="Times New Roman" w:cs="Times New Roman"/>
+          <w:sz w:val="24"/>
+          <w:szCs w:val="24"/>
+        </w:rPr>
+        <w:t>features</w:t>
+      </w:r>
+      <w:r>
+        <w:rPr>
+          <w:rFonts w:ascii="Times New Roman" w:hAnsi="Times New Roman" w:cs="Times New Roman"/>
+          <w:sz w:val="24"/>
+          <w:szCs w:val="24"/>
+        </w:rPr>
+        <w:t xml:space="preserve">. Bigrams allowed for phrases such as ‘not funny’ or ‘not good’ to retain their negative meaning. Without bigrams, these phrases would be more likely to be classified as positive statements because the words ‘funny’ and ‘good’ could carry more weight than the word ‘not’ because it is commonly used. </w:t>
       </w:r>
       <w:r>
         <w:rPr>
@@ -278,22 +405,22 @@
           <w:szCs w:val="24"/>
         </w:rPr>
       </w:pPr>
-    </w:p>
-    <w:p>
-      <w:pPr>
-        <w:rPr>
-          <w:rFonts w:ascii="Times New Roman" w:hAnsi="Times New Roman" w:cs="Times New Roman"/>
-          <w:sz w:val="24"/>
-          <w:szCs w:val="24"/>
-        </w:rPr>
-      </w:pPr>
-      <w:r>
-        <w:rPr>
-          <w:rFonts w:ascii="Times New Roman" w:hAnsi="Times New Roman" w:cs="Times New Roman"/>
-          <w:sz w:val="24"/>
-          <w:szCs w:val="24"/>
-        </w:rPr>
-        <w:t>ROUGH DRAFT.</w:t>
+      <w:r>
+        <w:rPr>
+          <w:rFonts w:ascii="Times New Roman" w:hAnsi="Times New Roman" w:cs="Times New Roman"/>
+          <w:sz w:val="24"/>
+          <w:szCs w:val="24"/>
+        </w:rPr>
+        <w:tab/>
+        <w:t>In conclusion, the main enhancements to the increasing the accuracy of the model came from removing HTML tags, going from logistic regression to stochastic gradient descent, and primarily from the addition of bigrams. Through a 10-fold cross-validation it was found that the 10 trained models from this averaged around a 91.5% accuracy over multiple training cycles. Based off this, it can be reasoned that the model now trained on all of the data provided should also perform clo</w:t>
+      </w:r>
+      <w:r>
+        <w:rPr>
+          <w:rFonts w:ascii="Times New Roman" w:hAnsi="Times New Roman" w:cs="Times New Roman"/>
+          <w:sz w:val="24"/>
+          <w:szCs w:val="24"/>
+        </w:rPr>
+        <w:t>se to metric for data that it has never seen before.</w:t>
       </w:r>
       <w:bookmarkStart w:id="0" w:name="_GoBack"/>
       <w:bookmarkEnd w:id="0"/>

</xml_diff>